<commit_message>
update to make both files have some verbage.
</commit_message>
<xml_diff>
--- a/README.docx
+++ b/README.docx
@@ -76,15 +76,7 @@
       </w:r>
       <w:r>
         <w:rPr/>
-        <w:t xml:space="preserve">' file system to the backup storage and to cloud storage. This is a program built to satisfy my own way of working. It may or may not be useful to others. The basic usage is either at the command line or run automatically at some set time. For Linux, this automatic run can be done with either a </w:t>
-      </w:r>
-      <w:r>
-        <w:rPr/>
-        <w:t>c</w:t>
-      </w:r>
-      <w:r>
-        <w:rPr/>
-        <w:t>ron job or using System-D. For Windows, use the built in Task Scheduler program. See (</w:t>
+        <w:t>' file system to the backup storage and to cloud storage. This is a program built to satisfy my own way of working. It may or may not be useful to others. The basic usage is either at the command line or run automatically at some set time. For Linux, this automatic run can be done with either a cron job or using System-D. For Windows, use the built in Task Scheduler program. See (</w:t>
       </w:r>
       <w:hyperlink r:id="rId2">
         <w:r>
@@ -119,15 +111,7 @@
       </w:pPr>
       <w:r>
         <w:rPr/>
-        <w:t xml:space="preserve">Logging </w:t>
-      </w:r>
-      <w:r>
-        <w:rPr/>
-        <w:t xml:space="preserve">of results </w:t>
-      </w:r>
-      <w:r>
-        <w:rPr/>
-        <w:t xml:space="preserve">is automatic using a database and includes start and stop times, elapsed time, and any errors occurring. Adding the verbose option also sets the logging to verbose mode adding more information on files and directories backed up and errors. </w:t>
+        <w:t xml:space="preserve">Logging of results is automatic using a database and includes start and stop times, elapsed time, and any errors occurring. Adding the verbose option also sets the logging to verbose mode adding more information on files and directories backed up and errors. </w:t>
       </w:r>
     </w:p>
     <w:p>
@@ -189,15 +173,7 @@
       </w:pPr>
       <w:r>
         <w:rPr/>
-        <w:t xml:space="preserve">Backup any new and changed files in the global home directory to the backup directory on an external disk drive. A new file is one that has been added or renamed since the last backup. A changed file is </w:t>
-      </w:r>
-      <w:r>
-        <w:rPr/>
-        <w:t>defined as</w:t>
-      </w:r>
-      <w:r>
-        <w:rPr/>
-        <w:t xml:space="preserve"> one whose modification time stamp is greater than the last stored backup time stamp.</w:t>
+        <w:t>Backup any new and changed files in the global home directory to the backup directory on an external disk drive. A new file is one that has been added or renamed since the last backup. A changed file is defined as one whose modification time stamp is greater than the last stored backup time stamp.</w:t>
       </w:r>
     </w:p>
     <w:p>
@@ -379,16 +355,6 @@
         <w:rPr>
           <w:rStyle w:val="SourceText"/>
         </w:rPr>
-        <w:t>-s</w:t>
-      </w:r>
-      <w:r>
-        <w:rPr/>
-        <w:t xml:space="preserve">, </w:t>
-      </w:r>
-      <w:r>
-        <w:rPr>
-          <w:rStyle w:val="SourceText"/>
-        </w:rPr>
         <w:t>--setup:  (</w:t>
       </w:r>
       <w:r>
@@ -400,7 +366,7 @@
       </w:r>
       <w:r>
         <w:rPr/>
-        <w:t>Run the setup portion to configure the program. Currently sets the file source and destination directories to default values and enables backup to the external storage device.</w:t>
+        <w:t>Run the setup portion to configure the program. Currently sets the file source and destination directories to default values and enables backup to the external storage device. Note that these are specific to my system and will need to be changed for other systems.</w:t>
       </w:r>
     </w:p>
     <w:p>
@@ -448,11 +414,7 @@
       </w:r>
       <w:r>
         <w:rPr/>
-        <w:t xml:space="preserve">Run the backup portion. This is the default if no other option is included, required if backup is desired when other options are included. </w:t>
-      </w:r>
-      <w:r>
-        <w:rPr/>
-        <w:t>It will fail with a message to the console and to the log if no configuration is found.</w:t>
+        <w:t>Run the backup portion. This is the default if no other option is included, required if backup is desired when other options are included. It will fail with a message to the console and to the log if no configuration is found.</w:t>
       </w:r>
     </w:p>
     <w:p>
@@ -603,11 +565,7 @@
       </w:r>
       <w:r>
         <w:rPr/>
-        <w:t xml:space="preserve">Show information as program steps through the file backup process.  </w:t>
-      </w:r>
-      <w:r>
-        <w:rPr/>
-        <w:t>When verbose mode is selected, the verbose messages are also added to the log.</w:t>
+        <w:t>Show information as program steps through the file backup process.  When verbose mode is selected, the verbose messages are also added to the log.</w:t>
       </w:r>
     </w:p>
     <w:p>
@@ -710,22 +668,7 @@
       <w:r>
         <w:rPr/>
         <w:tab/>
-      </w:r>
-      <w:r>
-        <w:rPr/>
-        <w:t>W</w:t>
-      </w:r>
-      <w:r>
-        <w:rPr/>
-        <w:t>ill run the backup program with the previously stored config</w:t>
-      </w:r>
-      <w:r>
-        <w:rPr/>
-        <w:t>uration</w:t>
-      </w:r>
-      <w:r>
-        <w:rPr/>
-        <w:t xml:space="preserve"> file. </w:t>
+        <w:t xml:space="preserve">Will run the backup program with the previously stored configuration file. </w:t>
       </w:r>
     </w:p>
     <w:p>
@@ -769,7 +712,7 @@
         <w:rPr>
           <w:rStyle w:val="SourceText"/>
         </w:rPr>
-        <w:t>]$ backup -s</w:t>
+        <w:t>]$ backup --setup</w:t>
       </w:r>
     </w:p>
     <w:p>
@@ -782,14 +725,7 @@
       <w:r>
         <w:rPr/>
         <w:tab/>
-      </w:r>
-      <w:r>
-        <w:rPr/>
-        <w:t>W</w:t>
-      </w:r>
-      <w:r>
-        <w:rPr/>
-        <w:t>ill run the backup program opening the configuration window. When the configuration window is closed, the program will be terminated.</w:t>
+        <w:t>Will run the backup program opening the configuration window. When the configuration window is closed, the program will be terminated.</w:t>
       </w:r>
     </w:p>
     <w:p>
@@ -833,7 +769,7 @@
         <w:rPr>
           <w:rStyle w:val="SourceText"/>
         </w:rPr>
-        <w:t>]&gt; backup -s -b</w:t>
+        <w:t>]&gt; backup --setup -b</w:t>
       </w:r>
     </w:p>
     <w:p>
@@ -903,27 +839,7 @@
       <w:r>
         <w:rPr/>
         <w:tab/>
-        <w:t xml:space="preserve"> </w:t>
-      </w:r>
-      <w:r>
-        <w:rPr/>
-        <w:t>W</w:t>
-      </w:r>
-      <w:r>
-        <w:rPr/>
-        <w:t>ill run the backup program with the previously stored config</w:t>
-      </w:r>
-      <w:r>
-        <w:rPr/>
-        <w:t>uration</w:t>
-      </w:r>
-      <w:r>
-        <w:rPr/>
-        <w:t xml:space="preserve"> file. </w:t>
-      </w:r>
-      <w:r>
-        <w:rPr/>
-        <w:t>Additional progress messages will be sent to standard output along with any error messages. The logging subsystem will also save the additional messages.</w:t>
+        <w:t xml:space="preserve"> Will run the backup program with the previously stored configuration file. Additional progress messages will be sent to standard output along with any error messages. The logging subsystem will also save the additional messages.</w:t>
       </w:r>
     </w:p>
     <w:p>

</xml_diff>

<commit_message>
Updated to current code version.
</commit_message>
<xml_diff>
--- a/README.docx
+++ b/README.docx
@@ -1,6 +1,6 @@
 
 <file path=word/document.xml><?xml version="1.0" encoding="utf-8"?>
-<w:document xmlns:o="urn:schemas-microsoft-com:office:office" xmlns:r="http://schemas.openxmlformats.org/officeDocument/2006/relationships" xmlns:v="urn:schemas-microsoft-com:vml" xmlns:w="http://schemas.openxmlformats.org/wordprocessingml/2006/main" xmlns:w10="urn:schemas-microsoft-com:office:word" xmlns:wp="http://schemas.openxmlformats.org/drawingml/2006/wordprocessingDrawing" xmlns:wps="http://schemas.microsoft.com/office/word/2010/wordprocessingShape" xmlns:wpg="http://schemas.microsoft.com/office/word/2010/wordprocessingGroup" xmlns:mc="http://schemas.openxmlformats.org/markup-compatibility/2006" xmlns:wp14="http://schemas.microsoft.com/office/word/2010/wordprocessingDrawing" xmlns:w14="http://schemas.microsoft.com/office/word/2010/wordml" xmlns:w15="http://schemas.microsoft.com/office/word/2012/wordml" mc:Ignorable="w14 wp14 w15">
+<w:document xmlns:o="urn:schemas-microsoft-com:office:office" xmlns:r="http://schemas.openxmlformats.org/officeDocument/2006/relationships" xmlns:v="urn:schemas-microsoft-com:vml" xmlns:w="http://schemas.openxmlformats.org/wordprocessingml/2006/main" xmlns:w10="urn:schemas-microsoft-com:office:word" xmlns:wp="http://schemas.openxmlformats.org/drawingml/2006/wordprocessingDrawing" xmlns:pic="http://schemas.openxmlformats.org/drawingml/2006/picture" xmlns:wps="http://schemas.microsoft.com/office/word/2010/wordprocessingShape" xmlns:wpg="http://schemas.microsoft.com/office/word/2010/wordprocessingGroup" xmlns:mc="http://schemas.openxmlformats.org/markup-compatibility/2006" xmlns:wp14="http://schemas.microsoft.com/office/word/2010/wordprocessingDrawing" xmlns:w14="http://schemas.microsoft.com/office/word/2010/wordml" xmlns:w15="http://schemas.microsoft.com/office/word/2012/wordml" mc:Ignorable="w14 wp14 w15">
   <w:body>
     <w:p>
       <w:pPr>
@@ -11,7 +11,7 @@
         </w:numPr>
         <w:bidi w:val="0"/>
         <w:spacing w:before="240" w:after="120"/>
-        <w:jc w:val="left"/>
+        <w:jc w:val="start"/>
         <w:rPr/>
       </w:pPr>
       <w:r>
@@ -23,7 +23,7 @@
       <w:pPr>
         <w:pStyle w:val="Normal"/>
         <w:bidi w:val="0"/>
-        <w:jc w:val="left"/>
+        <w:jc w:val="start"/>
         <w:rPr/>
       </w:pPr>
       <w:r>
@@ -38,7 +38,7 @@
           <w:numId w:val="2"/>
         </w:numPr>
         <w:bidi w:val="0"/>
-        <w:jc w:val="left"/>
+        <w:jc w:val="start"/>
         <w:rPr/>
       </w:pPr>
       <w:r>
@@ -50,18 +50,18 @@
       <w:pPr>
         <w:pStyle w:val="Normal"/>
         <w:bidi w:val="0"/>
-        <w:jc w:val="left"/>
-        <w:rPr/>
-      </w:pPr>
-      <w:r>
-        <w:rPr/>
-      </w:r>
-    </w:p>
-    <w:p>
-      <w:pPr>
-        <w:pStyle w:val="Normal"/>
-        <w:bidi w:val="0"/>
-        <w:jc w:val="left"/>
+        <w:jc w:val="start"/>
+        <w:rPr/>
+      </w:pPr>
+      <w:r>
+        <w:rPr/>
+      </w:r>
+    </w:p>
+    <w:p>
+      <w:pPr>
+        <w:pStyle w:val="Normal"/>
+        <w:bidi w:val="0"/>
+        <w:jc w:val="start"/>
         <w:rPr/>
       </w:pPr>
       <w:r>
@@ -81,7 +81,7 @@
       <w:hyperlink r:id="rId2">
         <w:r>
           <w:rPr>
-            <w:rStyle w:val="InternetLink"/>
+            <w:rStyle w:val="Hyperlink"/>
           </w:rPr>
           <w:t>https://www.howtogeek.com/123393/how-to-automatically-run-programs-and-set-reminders-with-the-windows-task-scheduler/</w:t>
         </w:r>
@@ -95,18 +95,18 @@
       <w:pPr>
         <w:pStyle w:val="Normal"/>
         <w:bidi w:val="0"/>
-        <w:jc w:val="left"/>
-        <w:rPr/>
-      </w:pPr>
-      <w:r>
-        <w:rPr/>
-      </w:r>
-    </w:p>
-    <w:p>
-      <w:pPr>
-        <w:pStyle w:val="Normal"/>
-        <w:bidi w:val="0"/>
-        <w:jc w:val="left"/>
+        <w:jc w:val="start"/>
+        <w:rPr/>
+      </w:pPr>
+      <w:r>
+        <w:rPr/>
+      </w:r>
+    </w:p>
+    <w:p>
+      <w:pPr>
+        <w:pStyle w:val="Normal"/>
+        <w:bidi w:val="0"/>
+        <w:jc w:val="start"/>
         <w:rPr/>
       </w:pPr>
       <w:r>
@@ -118,30 +118,30 @@
       <w:pPr>
         <w:pStyle w:val="Normal"/>
         <w:bidi w:val="0"/>
-        <w:jc w:val="left"/>
-        <w:rPr/>
-      </w:pPr>
-      <w:r>
-        <w:rPr/>
-      </w:r>
-    </w:p>
-    <w:p>
-      <w:pPr>
-        <w:pStyle w:val="Normal"/>
-        <w:bidi w:val="0"/>
-        <w:jc w:val="left"/>
-        <w:rPr/>
-      </w:pPr>
-      <w:r>
-        <w:rPr/>
-        <w:t>The program is written in Python and is tested on Fedora Linux and Windows 11 using Python versions 3.9, 3.10 and 3.11(beta4) with no errors and approximately 95% coverage.</w:t>
-      </w:r>
-    </w:p>
-    <w:p>
-      <w:pPr>
-        <w:pStyle w:val="Normal"/>
-        <w:bidi w:val="0"/>
-        <w:jc w:val="left"/>
+        <w:jc w:val="start"/>
+        <w:rPr/>
+      </w:pPr>
+      <w:r>
+        <w:rPr/>
+      </w:r>
+    </w:p>
+    <w:p>
+      <w:pPr>
+        <w:pStyle w:val="Normal"/>
+        <w:bidi w:val="0"/>
+        <w:jc w:val="start"/>
+        <w:rPr/>
+      </w:pPr>
+      <w:r>
+        <w:rPr/>
+        <w:t>The program is written in Python and is tested on Fedora Linux ( and soon Windows 11) using Python versions 3.14 with no errors and greater than 90% coverage.</w:t>
+      </w:r>
+    </w:p>
+    <w:p>
+      <w:pPr>
+        <w:pStyle w:val="Normal"/>
+        <w:bidi w:val="0"/>
+        <w:jc w:val="start"/>
         <w:rPr/>
       </w:pPr>
       <w:r>
@@ -156,19 +156,19 @@
           <w:numId w:val="2"/>
         </w:numPr>
         <w:bidi w:val="0"/>
-        <w:jc w:val="left"/>
-        <w:rPr/>
-      </w:pPr>
-      <w:r>
-        <w:rPr/>
-        <w:t>Part 1: Backup to external storage</w:t>
-      </w:r>
-    </w:p>
-    <w:p>
-      <w:pPr>
-        <w:pStyle w:val="Normal"/>
-        <w:bidi w:val="0"/>
-        <w:jc w:val="left"/>
+        <w:jc w:val="start"/>
+        <w:rPr/>
+      </w:pPr>
+      <w:r>
+        <w:rPr/>
+        <w:t>Backup to external storage</w:t>
+      </w:r>
+    </w:p>
+    <w:p>
+      <w:pPr>
+        <w:pStyle w:val="Normal"/>
+        <w:bidi w:val="0"/>
+        <w:jc w:val="start"/>
         <w:rPr/>
       </w:pPr>
       <w:r>
@@ -180,18 +180,18 @@
       <w:pPr>
         <w:pStyle w:val="Normal"/>
         <w:bidi w:val="0"/>
-        <w:jc w:val="left"/>
-        <w:rPr/>
-      </w:pPr>
-      <w:r>
-        <w:rPr/>
-      </w:r>
-    </w:p>
-    <w:p>
-      <w:pPr>
-        <w:pStyle w:val="Normal"/>
-        <w:bidi w:val="0"/>
-        <w:jc w:val="left"/>
+        <w:jc w:val="start"/>
+        <w:rPr/>
+      </w:pPr>
+      <w:r>
+        <w:rPr/>
+      </w:r>
+    </w:p>
+    <w:p>
+      <w:pPr>
+        <w:pStyle w:val="Normal"/>
+        <w:bidi w:val="0"/>
+        <w:jc w:val="start"/>
         <w:rPr/>
       </w:pPr>
       <w:r>
@@ -203,58 +203,11 @@
       <w:pPr>
         <w:pStyle w:val="Normal"/>
         <w:bidi w:val="0"/>
-        <w:jc w:val="left"/>
-        <w:rPr/>
-      </w:pPr>
-      <w:r>
-        <w:rPr/>
-      </w:r>
-    </w:p>
-    <w:p>
-      <w:pPr>
-        <w:pStyle w:val="Heading3"/>
-        <w:numPr>
-          <w:ilvl w:val="2"/>
-          <w:numId w:val="2"/>
-        </w:numPr>
-        <w:bidi w:val="0"/>
-        <w:jc w:val="left"/>
-        <w:rPr/>
-      </w:pPr>
-      <w:r>
-        <w:rPr/>
-        <w:t>Part 2 – Backup to Cloud Storage</w:t>
-      </w:r>
-    </w:p>
-    <w:p>
-      <w:pPr>
-        <w:pStyle w:val="Normal"/>
-        <w:bidi w:val="0"/>
-        <w:jc w:val="left"/>
-        <w:rPr>
-          <w:i/>
-          <w:i/>
-          <w:iCs/>
-        </w:rPr>
-      </w:pPr>
-      <w:r>
-        <w:rPr>
-          <w:i/>
-          <w:iCs/>
-        </w:rPr>
-        <w:t xml:space="preserve">Not yet implemented </w:t>
-      </w:r>
-    </w:p>
-    <w:p>
-      <w:pPr>
-        <w:pStyle w:val="Normal"/>
-        <w:bidi w:val="0"/>
-        <w:jc w:val="left"/>
-        <w:rPr/>
-      </w:pPr>
-      <w:r>
-        <w:rPr/>
-        <w:t>After the external storage is updated, backup to cloud storage using the 'restic' program.</w:t>
+        <w:jc w:val="start"/>
+        <w:rPr/>
+      </w:pPr>
+      <w:r>
+        <w:rPr/>
       </w:r>
     </w:p>
     <w:p>
@@ -265,8 +218,8 @@
           <w:numId w:val="0"/>
         </w:numPr>
         <w:bidi w:val="0"/>
-        <w:ind w:left="0" w:hanging="0"/>
-        <w:jc w:val="left"/>
+        <w:ind w:hanging="0" w:start="0"/>
+        <w:jc w:val="start"/>
         <w:rPr/>
       </w:pPr>
       <w:r>
@@ -278,18 +231,18 @@
       <w:pPr>
         <w:pStyle w:val="Normal"/>
         <w:bidi w:val="0"/>
-        <w:jc w:val="left"/>
-        <w:rPr/>
-      </w:pPr>
-      <w:r>
-        <w:rPr/>
-      </w:r>
-    </w:p>
-    <w:p>
-      <w:pPr>
-        <w:pStyle w:val="Normal"/>
-        <w:bidi w:val="0"/>
-        <w:jc w:val="left"/>
+        <w:jc w:val="start"/>
+        <w:rPr/>
+      </w:pPr>
+      <w:r>
+        <w:rPr/>
+      </w:r>
+    </w:p>
+    <w:p>
+      <w:pPr>
+        <w:pStyle w:val="Normal"/>
+        <w:bidi w:val="0"/>
+        <w:jc w:val="start"/>
         <w:rPr/>
       </w:pPr>
       <w:r>
@@ -311,18 +264,18 @@
       <w:pPr>
         <w:pStyle w:val="Normal"/>
         <w:bidi w:val="0"/>
-        <w:jc w:val="left"/>
-        <w:rPr/>
-      </w:pPr>
-      <w:r>
-        <w:rPr/>
-      </w:r>
-    </w:p>
-    <w:p>
-      <w:pPr>
-        <w:pStyle w:val="Normal"/>
-        <w:bidi w:val="0"/>
-        <w:jc w:val="left"/>
+        <w:jc w:val="start"/>
+        <w:rPr/>
+      </w:pPr>
+      <w:r>
+        <w:rPr/>
+      </w:r>
+    </w:p>
+    <w:p>
+      <w:pPr>
+        <w:pStyle w:val="Normal"/>
+        <w:bidi w:val="0"/>
+        <w:jc w:val="start"/>
         <w:rPr/>
       </w:pPr>
       <w:r>
@@ -348,7 +301,7 @@
           <w:numId w:val="1"/>
         </w:numPr>
         <w:bidi w:val="0"/>
-        <w:jc w:val="left"/>
+        <w:jc w:val="start"/>
         <w:rPr/>
       </w:pPr>
       <w:r>
@@ -377,8 +330,8 @@
           <w:numId w:val="0"/>
         </w:numPr>
         <w:bidi w:val="0"/>
-        <w:ind w:left="227" w:hanging="0"/>
-        <w:jc w:val="left"/>
+        <w:ind w:hanging="0" w:start="227"/>
+        <w:jc w:val="start"/>
         <w:rPr/>
       </w:pPr>
       <w:r>
@@ -393,7 +346,7 @@
           <w:numId w:val="1"/>
         </w:numPr>
         <w:bidi w:val="0"/>
-        <w:jc w:val="left"/>
+        <w:jc w:val="start"/>
         <w:rPr/>
       </w:pPr>
       <w:r>
@@ -425,8 +378,8 @@
           <w:numId w:val="0"/>
         </w:numPr>
         <w:bidi w:val="0"/>
-        <w:ind w:left="227" w:hanging="0"/>
-        <w:jc w:val="left"/>
+        <w:ind w:hanging="0" w:start="227"/>
+        <w:jc w:val="start"/>
         <w:rPr/>
       </w:pPr>
       <w:r>
@@ -441,7 +394,7 @@
           <w:numId w:val="1"/>
         </w:numPr>
         <w:bidi w:val="0"/>
-        <w:jc w:val="left"/>
+        <w:jc w:val="start"/>
         <w:rPr/>
       </w:pPr>
       <w:r>
@@ -480,8 +433,8 @@
           <w:numId w:val="0"/>
         </w:numPr>
         <w:bidi w:val="0"/>
-        <w:ind w:left="227" w:hanging="0"/>
-        <w:jc w:val="left"/>
+        <w:ind w:hanging="0" w:start="227"/>
+        <w:jc w:val="start"/>
         <w:rPr/>
       </w:pPr>
       <w:r>
@@ -497,7 +450,7 @@
           <w:numId w:val="1"/>
         </w:numPr>
         <w:bidi w:val="0"/>
-        <w:jc w:val="left"/>
+        <w:jc w:val="start"/>
         <w:rPr/>
       </w:pPr>
       <w:r>
@@ -536,7 +489,7 @@
           <w:numId w:val="1"/>
         </w:numPr>
         <w:bidi w:val="0"/>
-        <w:jc w:val="left"/>
+        <w:jc w:val="start"/>
         <w:rPr/>
       </w:pPr>
       <w:r>
@@ -576,41 +529,41 @@
           <w:numId w:val="0"/>
         </w:numPr>
         <w:bidi w:val="0"/>
-        <w:ind w:left="227" w:hanging="0"/>
-        <w:jc w:val="left"/>
-        <w:rPr/>
-      </w:pPr>
-      <w:r>
-        <w:rPr/>
-      </w:r>
-    </w:p>
-    <w:p>
-      <w:pPr>
-        <w:pStyle w:val="Normal"/>
-        <w:bidi w:val="0"/>
-        <w:jc w:val="left"/>
-        <w:rPr/>
-      </w:pPr>
-      <w:r>
-        <w:rPr/>
-      </w:r>
-    </w:p>
-    <w:p>
-      <w:pPr>
-        <w:pStyle w:val="Normal"/>
-        <w:bidi w:val="0"/>
-        <w:jc w:val="left"/>
-        <w:rPr/>
-      </w:pPr>
-      <w:r>
-        <w:rPr/>
-      </w:r>
-    </w:p>
-    <w:p>
-      <w:pPr>
-        <w:pStyle w:val="Normal"/>
-        <w:bidi w:val="0"/>
-        <w:jc w:val="left"/>
+        <w:ind w:hanging="0" w:start="227"/>
+        <w:jc w:val="start"/>
+        <w:rPr/>
+      </w:pPr>
+      <w:r>
+        <w:rPr/>
+      </w:r>
+    </w:p>
+    <w:p>
+      <w:pPr>
+        <w:pStyle w:val="Normal"/>
+        <w:bidi w:val="0"/>
+        <w:jc w:val="start"/>
+        <w:rPr/>
+      </w:pPr>
+      <w:r>
+        <w:rPr/>
+      </w:r>
+    </w:p>
+    <w:p>
+      <w:pPr>
+        <w:pStyle w:val="Normal"/>
+        <w:bidi w:val="0"/>
+        <w:jc w:val="start"/>
+        <w:rPr/>
+      </w:pPr>
+      <w:r>
+        <w:rPr/>
+      </w:r>
+    </w:p>
+    <w:p>
+      <w:pPr>
+        <w:pStyle w:val="Normal"/>
+        <w:bidi w:val="0"/>
+        <w:jc w:val="start"/>
         <w:rPr/>
       </w:pPr>
       <w:r>
@@ -629,7 +582,7 @@
       <w:pPr>
         <w:pStyle w:val="Normal"/>
         <w:bidi w:val="0"/>
-        <w:jc w:val="left"/>
+        <w:jc w:val="start"/>
         <w:rPr/>
       </w:pPr>
       <w:r>
@@ -645,7 +598,7 @@
       <w:hyperlink r:id="rId3">
         <w:r>
           <w:rPr>
-            <w:rStyle w:val="InternetLink"/>
+            <w:rStyle w:val="Hyperlink"/>
             <w:rFonts w:eastAsia="Noto Sans Mono CJK SC" w:cs="Liberation Mono" w:ascii="Liberation Mono" w:hAnsi="Liberation Mono"/>
           </w:rPr>
           <w:t>me@thebes</w:t>
@@ -662,7 +615,7 @@
       <w:pPr>
         <w:pStyle w:val="Normal"/>
         <w:bidi w:val="0"/>
-        <w:jc w:val="left"/>
+        <w:jc w:val="start"/>
         <w:rPr/>
       </w:pPr>
       <w:r>
@@ -675,18 +628,18 @@
       <w:pPr>
         <w:pStyle w:val="Normal"/>
         <w:bidi w:val="0"/>
-        <w:jc w:val="left"/>
-        <w:rPr/>
-      </w:pPr>
-      <w:r>
-        <w:rPr/>
-      </w:r>
-    </w:p>
-    <w:p>
-      <w:pPr>
-        <w:pStyle w:val="Normal"/>
-        <w:bidi w:val="0"/>
-        <w:jc w:val="left"/>
+        <w:jc w:val="start"/>
+        <w:rPr/>
+      </w:pPr>
+      <w:r>
+        <w:rPr/>
+      </w:r>
+    </w:p>
+    <w:p>
+      <w:pPr>
+        <w:pStyle w:val="Normal"/>
+        <w:bidi w:val="0"/>
+        <w:jc w:val="start"/>
         <w:rPr/>
       </w:pPr>
       <w:r>
@@ -702,7 +655,7 @@
       <w:hyperlink r:id="rId4">
         <w:r>
           <w:rPr>
-            <w:rStyle w:val="InternetLink"/>
+            <w:rStyle w:val="Hyperlink"/>
             <w:rFonts w:eastAsia="Noto Sans Mono CJK SC" w:cs="Liberation Mono" w:ascii="Liberation Mono" w:hAnsi="Liberation Mono"/>
           </w:rPr>
           <w:t>me@thebes</w:t>
@@ -719,7 +672,7 @@
       <w:pPr>
         <w:pStyle w:val="Normal"/>
         <w:bidi w:val="0"/>
-        <w:jc w:val="left"/>
+        <w:jc w:val="start"/>
         <w:rPr/>
       </w:pPr>
       <w:r>
@@ -732,18 +685,18 @@
       <w:pPr>
         <w:pStyle w:val="Normal"/>
         <w:bidi w:val="0"/>
-        <w:jc w:val="left"/>
-        <w:rPr/>
-      </w:pPr>
-      <w:r>
-        <w:rPr/>
-      </w:r>
-    </w:p>
-    <w:p>
-      <w:pPr>
-        <w:pStyle w:val="Normal"/>
-        <w:bidi w:val="0"/>
-        <w:jc w:val="left"/>
+        <w:jc w:val="start"/>
+        <w:rPr/>
+      </w:pPr>
+      <w:r>
+        <w:rPr/>
+      </w:r>
+    </w:p>
+    <w:p>
+      <w:pPr>
+        <w:pStyle w:val="Normal"/>
+        <w:bidi w:val="0"/>
+        <w:jc w:val="start"/>
         <w:rPr/>
       </w:pPr>
       <w:r>
@@ -759,7 +712,7 @@
       <w:hyperlink r:id="rId5">
         <w:r>
           <w:rPr>
-            <w:rStyle w:val="InternetLink"/>
+            <w:rStyle w:val="Hyperlink"/>
             <w:rFonts w:eastAsia="Noto Sans Mono CJK SC" w:cs="Liberation Mono" w:ascii="Liberation Mono" w:hAnsi="Liberation Mono"/>
           </w:rPr>
           <w:t>me@thebes</w:t>
@@ -776,7 +729,7 @@
       <w:pPr>
         <w:pStyle w:val="Normal"/>
         <w:bidi w:val="0"/>
-        <w:jc w:val="left"/>
+        <w:jc w:val="start"/>
         <w:rPr/>
       </w:pPr>
       <w:r>
@@ -789,18 +742,18 @@
       <w:pPr>
         <w:pStyle w:val="Normal"/>
         <w:bidi w:val="0"/>
-        <w:jc w:val="left"/>
-        <w:rPr/>
-      </w:pPr>
-      <w:r>
-        <w:rPr/>
-      </w:r>
-    </w:p>
-    <w:p>
-      <w:pPr>
-        <w:pStyle w:val="Normal"/>
-        <w:bidi w:val="0"/>
-        <w:jc w:val="left"/>
+        <w:jc w:val="start"/>
+        <w:rPr/>
+      </w:pPr>
+      <w:r>
+        <w:rPr/>
+      </w:r>
+    </w:p>
+    <w:p>
+      <w:pPr>
+        <w:pStyle w:val="Normal"/>
+        <w:bidi w:val="0"/>
+        <w:jc w:val="start"/>
         <w:rPr/>
       </w:pPr>
       <w:r>
@@ -816,7 +769,7 @@
       <w:hyperlink r:id="rId6">
         <w:r>
           <w:rPr>
-            <w:rStyle w:val="InternetLink"/>
+            <w:rStyle w:val="Hyperlink"/>
             <w:rFonts w:eastAsia="Noto Sans Mono CJK SC" w:cs="Liberation Mono" w:ascii="Liberation Mono" w:hAnsi="Liberation Mono"/>
           </w:rPr>
           <w:t>me@thebes</w:t>
@@ -833,7 +786,7 @@
       <w:pPr>
         <w:pStyle w:val="Normal"/>
         <w:bidi w:val="0"/>
-        <w:jc w:val="left"/>
+        <w:jc w:val="start"/>
         <w:rPr/>
       </w:pPr>
       <w:r>
@@ -846,7 +799,7 @@
       <w:pPr>
         <w:pStyle w:val="Normal"/>
         <w:bidi w:val="0"/>
-        <w:jc w:val="left"/>
+        <w:jc w:val="start"/>
         <w:rPr/>
       </w:pPr>
       <w:r>
@@ -858,29 +811,29 @@
       <w:pPr>
         <w:pStyle w:val="Normal"/>
         <w:bidi w:val="0"/>
-        <w:jc w:val="left"/>
-        <w:rPr/>
-      </w:pPr>
-      <w:r>
-        <w:rPr/>
-      </w:r>
-    </w:p>
-    <w:p>
-      <w:pPr>
-        <w:pStyle w:val="Normal"/>
-        <w:bidi w:val="0"/>
-        <w:jc w:val="left"/>
-        <w:rPr/>
-      </w:pPr>
-      <w:r>
-        <w:rPr/>
-      </w:r>
-    </w:p>
-    <w:p>
-      <w:pPr>
-        <w:pStyle w:val="Normal"/>
-        <w:bidi w:val="0"/>
-        <w:jc w:val="left"/>
+        <w:jc w:val="start"/>
+        <w:rPr/>
+      </w:pPr>
+      <w:r>
+        <w:rPr/>
+      </w:r>
+    </w:p>
+    <w:p>
+      <w:pPr>
+        <w:pStyle w:val="Normal"/>
+        <w:bidi w:val="0"/>
+        <w:jc w:val="start"/>
+        <w:rPr/>
+      </w:pPr>
+      <w:r>
+        <w:rPr/>
+      </w:r>
+    </w:p>
+    <w:p>
+      <w:pPr>
+        <w:pStyle w:val="Normal"/>
+        <w:bidi w:val="0"/>
+        <w:jc w:val="start"/>
         <w:rPr/>
       </w:pPr>
       <w:r>
@@ -892,18 +845,18 @@
       <w:pPr>
         <w:pStyle w:val="Normal"/>
         <w:bidi w:val="0"/>
-        <w:jc w:val="left"/>
-        <w:rPr/>
-      </w:pPr>
-      <w:r>
-        <w:rPr/>
-      </w:r>
-    </w:p>
-    <w:p>
-      <w:pPr>
-        <w:pStyle w:val="Normal"/>
-        <w:bidi w:val="0"/>
-        <w:jc w:val="left"/>
+        <w:jc w:val="start"/>
+        <w:rPr/>
+      </w:pPr>
+      <w:r>
+        <w:rPr/>
+      </w:r>
+    </w:p>
+    <w:p>
+      <w:pPr>
+        <w:pStyle w:val="Normal"/>
+        <w:bidi w:val="0"/>
+        <w:jc w:val="start"/>
         <w:rPr/>
       </w:pPr>
       <w:r>
@@ -915,41 +868,41 @@
       <w:pPr>
         <w:pStyle w:val="Normal"/>
         <w:bidi w:val="0"/>
-        <w:jc w:val="left"/>
-        <w:rPr/>
-      </w:pPr>
-      <w:r>
-        <w:rPr/>
-      </w:r>
-    </w:p>
-    <w:p>
-      <w:pPr>
-        <w:pStyle w:val="Normal"/>
-        <w:bidi w:val="0"/>
-        <w:jc w:val="left"/>
-        <w:rPr/>
-      </w:pPr>
-      <w:r>
-        <w:rPr/>
-        <w:t>Copyright:  (c) 2022 Lorn B Kerr</w:t>
-      </w:r>
-    </w:p>
-    <w:p>
-      <w:pPr>
-        <w:pStyle w:val="Normal"/>
-        <w:bidi w:val="0"/>
-        <w:jc w:val="left"/>
-        <w:rPr/>
-      </w:pPr>
-      <w:r>
-        <w:rPr/>
-      </w:r>
-    </w:p>
-    <w:p>
-      <w:pPr>
-        <w:pStyle w:val="Normal"/>
-        <w:bidi w:val="0"/>
-        <w:jc w:val="left"/>
+        <w:jc w:val="start"/>
+        <w:rPr/>
+      </w:pPr>
+      <w:r>
+        <w:rPr/>
+      </w:r>
+    </w:p>
+    <w:p>
+      <w:pPr>
+        <w:pStyle w:val="Normal"/>
+        <w:bidi w:val="0"/>
+        <w:jc w:val="start"/>
+        <w:rPr/>
+      </w:pPr>
+      <w:r>
+        <w:rPr/>
+        <w:t>Copyright:  (c) 2022/2025 Lorn B Kerr</w:t>
+      </w:r>
+    </w:p>
+    <w:p>
+      <w:pPr>
+        <w:pStyle w:val="Normal"/>
+        <w:bidi w:val="0"/>
+        <w:jc w:val="start"/>
+        <w:rPr/>
+      </w:pPr>
+      <w:r>
+        <w:rPr/>
+      </w:r>
+    </w:p>
+    <w:p>
+      <w:pPr>
+        <w:pStyle w:val="Normal"/>
+        <w:bidi w:val="0"/>
+        <w:jc w:val="start"/>
         <w:rPr/>
       </w:pPr>
       <w:r>
@@ -961,7 +914,7 @@
       <w:pPr>
         <w:pStyle w:val="Normal"/>
         <w:bidi w:val="0"/>
-        <w:jc w:val="left"/>
+        <w:jc w:val="start"/>
         <w:rPr/>
       </w:pPr>
       <w:r>
@@ -988,12 +941,12 @@
       <w:start w:val="1"/>
       <w:numFmt w:val="bullet"/>
       <w:lvlText w:val=""/>
-      <w:lvlJc w:val="left"/>
+      <w:lvlJc w:val="start"/>
       <w:pPr>
         <w:tabs>
           <w:tab w:val="num" w:pos="227"/>
         </w:tabs>
-        <w:ind w:left="227" w:hanging="227"/>
+        <w:ind w:start="227" w:hanging="227"/>
       </w:pPr>
       <w:rPr>
         <w:rFonts w:ascii="Symbol" w:hAnsi="Symbol" w:cs="Symbol" w:hint="default"/>
@@ -1003,12 +956,12 @@
       <w:start w:val="1"/>
       <w:numFmt w:val="bullet"/>
       <w:lvlText w:val=""/>
-      <w:lvlJc w:val="left"/>
+      <w:lvlJc w:val="start"/>
       <w:pPr>
         <w:tabs>
           <w:tab w:val="num" w:pos="454"/>
         </w:tabs>
-        <w:ind w:left="454" w:hanging="227"/>
+        <w:ind w:start="454" w:hanging="227"/>
       </w:pPr>
       <w:rPr>
         <w:rFonts w:ascii="Symbol" w:hAnsi="Symbol" w:cs="Symbol" w:hint="default"/>
@@ -1018,12 +971,12 @@
       <w:start w:val="1"/>
       <w:numFmt w:val="bullet"/>
       <w:lvlText w:val=""/>
-      <w:lvlJc w:val="left"/>
+      <w:lvlJc w:val="start"/>
       <w:pPr>
         <w:tabs>
           <w:tab w:val="num" w:pos="680"/>
         </w:tabs>
-        <w:ind w:left="680" w:hanging="227"/>
+        <w:ind w:start="680" w:hanging="227"/>
       </w:pPr>
       <w:rPr>
         <w:rFonts w:ascii="Symbol" w:hAnsi="Symbol" w:cs="Symbol" w:hint="default"/>
@@ -1033,12 +986,12 @@
       <w:start w:val="1"/>
       <w:numFmt w:val="bullet"/>
       <w:lvlText w:val=""/>
-      <w:lvlJc w:val="left"/>
+      <w:lvlJc w:val="start"/>
       <w:pPr>
         <w:tabs>
           <w:tab w:val="num" w:pos="907"/>
         </w:tabs>
-        <w:ind w:left="907" w:hanging="227"/>
+        <w:ind w:start="907" w:hanging="227"/>
       </w:pPr>
       <w:rPr>
         <w:rFonts w:ascii="Symbol" w:hAnsi="Symbol" w:cs="Symbol" w:hint="default"/>
@@ -1048,12 +1001,12 @@
       <w:start w:val="1"/>
       <w:numFmt w:val="bullet"/>
       <w:lvlText w:val=""/>
-      <w:lvlJc w:val="left"/>
+      <w:lvlJc w:val="start"/>
       <w:pPr>
         <w:tabs>
           <w:tab w:val="num" w:pos="1134"/>
         </w:tabs>
-        <w:ind w:left="1134" w:hanging="227"/>
+        <w:ind w:start="1134" w:hanging="227"/>
       </w:pPr>
       <w:rPr>
         <w:rFonts w:ascii="Symbol" w:hAnsi="Symbol" w:cs="Symbol" w:hint="default"/>
@@ -1063,12 +1016,12 @@
       <w:start w:val="1"/>
       <w:numFmt w:val="bullet"/>
       <w:lvlText w:val=""/>
-      <w:lvlJc w:val="left"/>
+      <w:lvlJc w:val="start"/>
       <w:pPr>
         <w:tabs>
           <w:tab w:val="num" w:pos="1361"/>
         </w:tabs>
-        <w:ind w:left="1361" w:hanging="227"/>
+        <w:ind w:start="1361" w:hanging="227"/>
       </w:pPr>
       <w:rPr>
         <w:rFonts w:ascii="Symbol" w:hAnsi="Symbol" w:cs="Symbol" w:hint="default"/>
@@ -1078,12 +1031,12 @@
       <w:start w:val="1"/>
       <w:numFmt w:val="bullet"/>
       <w:lvlText w:val=""/>
-      <w:lvlJc w:val="left"/>
+      <w:lvlJc w:val="start"/>
       <w:pPr>
         <w:tabs>
           <w:tab w:val="num" w:pos="1587"/>
         </w:tabs>
-        <w:ind w:left="1587" w:hanging="227"/>
+        <w:ind w:start="1587" w:hanging="227"/>
       </w:pPr>
       <w:rPr>
         <w:rFonts w:ascii="Symbol" w:hAnsi="Symbol" w:cs="Symbol" w:hint="default"/>
@@ -1093,12 +1046,12 @@
       <w:start w:val="1"/>
       <w:numFmt w:val="bullet"/>
       <w:lvlText w:val=""/>
-      <w:lvlJc w:val="left"/>
+      <w:lvlJc w:val="start"/>
       <w:pPr>
         <w:tabs>
           <w:tab w:val="num" w:pos="1814"/>
         </w:tabs>
-        <w:ind w:left="1814" w:hanging="227"/>
+        <w:ind w:start="1814" w:hanging="227"/>
       </w:pPr>
       <w:rPr>
         <w:rFonts w:ascii="Symbol" w:hAnsi="Symbol" w:cs="Symbol" w:hint="default"/>
@@ -1108,12 +1061,12 @@
       <w:start w:val="1"/>
       <w:numFmt w:val="bullet"/>
       <w:lvlText w:val=""/>
-      <w:lvlJc w:val="left"/>
+      <w:lvlJc w:val="start"/>
       <w:pPr>
         <w:tabs>
           <w:tab w:val="num" w:pos="2041"/>
         </w:tabs>
-        <w:ind w:left="2041" w:hanging="227"/>
+        <w:ind w:start="2041" w:hanging="227"/>
       </w:pPr>
       <w:rPr>
         <w:rFonts w:ascii="Symbol" w:hAnsi="Symbol" w:cs="Symbol" w:hint="default"/>
@@ -1126,12 +1079,12 @@
       <w:numFmt w:val="none"/>
       <w:suff w:val="nothing"/>
       <w:lvlText w:val=""/>
-      <w:lvlJc w:val="left"/>
-      <w:pPr>
-        <w:tabs>
-          <w:tab w:val="num" w:pos="0"/>
-        </w:tabs>
-        <w:ind w:left="0" w:hanging="0"/>
+      <w:lvlJc w:val="start"/>
+      <w:pPr>
+        <w:tabs>
+          <w:tab w:val="num" w:pos="0"/>
+        </w:tabs>
+        <w:ind w:start="0" w:hanging="0"/>
       </w:pPr>
       <w:rPr/>
     </w:lvl>
@@ -1140,12 +1093,12 @@
       <w:numFmt w:val="none"/>
       <w:suff w:val="nothing"/>
       <w:lvlText w:val=""/>
-      <w:lvlJc w:val="left"/>
-      <w:pPr>
-        <w:tabs>
-          <w:tab w:val="num" w:pos="0"/>
-        </w:tabs>
-        <w:ind w:left="0" w:hanging="0"/>
+      <w:lvlJc w:val="start"/>
+      <w:pPr>
+        <w:tabs>
+          <w:tab w:val="num" w:pos="0"/>
+        </w:tabs>
+        <w:ind w:start="0" w:hanging="0"/>
       </w:pPr>
       <w:rPr/>
     </w:lvl>
@@ -1154,12 +1107,12 @@
       <w:numFmt w:val="none"/>
       <w:suff w:val="nothing"/>
       <w:lvlText w:val=""/>
-      <w:lvlJc w:val="left"/>
-      <w:pPr>
-        <w:tabs>
-          <w:tab w:val="num" w:pos="0"/>
-        </w:tabs>
-        <w:ind w:left="0" w:hanging="0"/>
+      <w:lvlJc w:val="start"/>
+      <w:pPr>
+        <w:tabs>
+          <w:tab w:val="num" w:pos="0"/>
+        </w:tabs>
+        <w:ind w:start="0" w:hanging="0"/>
       </w:pPr>
       <w:rPr/>
     </w:lvl>
@@ -1168,12 +1121,12 @@
       <w:numFmt w:val="none"/>
       <w:suff w:val="nothing"/>
       <w:lvlText w:val=""/>
-      <w:lvlJc w:val="left"/>
-      <w:pPr>
-        <w:tabs>
-          <w:tab w:val="num" w:pos="0"/>
-        </w:tabs>
-        <w:ind w:left="0" w:hanging="0"/>
+      <w:lvlJc w:val="start"/>
+      <w:pPr>
+        <w:tabs>
+          <w:tab w:val="num" w:pos="0"/>
+        </w:tabs>
+        <w:ind w:start="0" w:hanging="0"/>
       </w:pPr>
       <w:rPr/>
     </w:lvl>
@@ -1182,12 +1135,12 @@
       <w:numFmt w:val="none"/>
       <w:suff w:val="nothing"/>
       <w:lvlText w:val=""/>
-      <w:lvlJc w:val="left"/>
-      <w:pPr>
-        <w:tabs>
-          <w:tab w:val="num" w:pos="0"/>
-        </w:tabs>
-        <w:ind w:left="0" w:hanging="0"/>
+      <w:lvlJc w:val="start"/>
+      <w:pPr>
+        <w:tabs>
+          <w:tab w:val="num" w:pos="0"/>
+        </w:tabs>
+        <w:ind w:start="0" w:hanging="0"/>
       </w:pPr>
       <w:rPr/>
     </w:lvl>
@@ -1196,12 +1149,12 @@
       <w:numFmt w:val="none"/>
       <w:suff w:val="nothing"/>
       <w:lvlText w:val=""/>
-      <w:lvlJc w:val="left"/>
-      <w:pPr>
-        <w:tabs>
-          <w:tab w:val="num" w:pos="0"/>
-        </w:tabs>
-        <w:ind w:left="0" w:hanging="0"/>
+      <w:lvlJc w:val="start"/>
+      <w:pPr>
+        <w:tabs>
+          <w:tab w:val="num" w:pos="0"/>
+        </w:tabs>
+        <w:ind w:start="0" w:hanging="0"/>
       </w:pPr>
       <w:rPr/>
     </w:lvl>
@@ -1210,12 +1163,12 @@
       <w:numFmt w:val="none"/>
       <w:suff w:val="nothing"/>
       <w:lvlText w:val=""/>
-      <w:lvlJc w:val="left"/>
-      <w:pPr>
-        <w:tabs>
-          <w:tab w:val="num" w:pos="0"/>
-        </w:tabs>
-        <w:ind w:left="0" w:hanging="0"/>
+      <w:lvlJc w:val="start"/>
+      <w:pPr>
+        <w:tabs>
+          <w:tab w:val="num" w:pos="0"/>
+        </w:tabs>
+        <w:ind w:start="0" w:hanging="0"/>
       </w:pPr>
       <w:rPr/>
     </w:lvl>
@@ -1224,12 +1177,12 @@
       <w:numFmt w:val="none"/>
       <w:suff w:val="nothing"/>
       <w:lvlText w:val=""/>
-      <w:lvlJc w:val="left"/>
-      <w:pPr>
-        <w:tabs>
-          <w:tab w:val="num" w:pos="0"/>
-        </w:tabs>
-        <w:ind w:left="0" w:hanging="0"/>
+      <w:lvlJc w:val="start"/>
+      <w:pPr>
+        <w:tabs>
+          <w:tab w:val="num" w:pos="0"/>
+        </w:tabs>
+        <w:ind w:start="0" w:hanging="0"/>
       </w:pPr>
       <w:rPr/>
     </w:lvl>
@@ -1238,12 +1191,12 @@
       <w:numFmt w:val="none"/>
       <w:suff w:val="nothing"/>
       <w:lvlText w:val=""/>
-      <w:lvlJc w:val="left"/>
-      <w:pPr>
-        <w:tabs>
-          <w:tab w:val="num" w:pos="0"/>
-        </w:tabs>
-        <w:ind w:left="0" w:hanging="0"/>
+      <w:lvlJc w:val="start"/>
+      <w:pPr>
+        <w:tabs>
+          <w:tab w:val="num" w:pos="0"/>
+        </w:tabs>
+        <w:ind w:start="0" w:hanging="0"/>
       </w:pPr>
       <w:rPr/>
     </w:lvl>
@@ -1254,12 +1207,12 @@
       <w:numFmt w:val="none"/>
       <w:suff w:val="nothing"/>
       <w:lvlText w:val=""/>
-      <w:lvlJc w:val="left"/>
-      <w:pPr>
-        <w:tabs>
-          <w:tab w:val="num" w:pos="0"/>
-        </w:tabs>
-        <w:ind w:left="0" w:hanging="0"/>
+      <w:lvlJc w:val="start"/>
+      <w:pPr>
+        <w:tabs>
+          <w:tab w:val="num" w:pos="0"/>
+        </w:tabs>
+        <w:ind w:start="0" w:hanging="0"/>
       </w:pPr>
     </w:lvl>
     <w:lvl w:ilvl="1">
@@ -1267,12 +1220,12 @@
       <w:numFmt w:val="none"/>
       <w:suff w:val="nothing"/>
       <w:lvlText w:val=""/>
-      <w:lvlJc w:val="left"/>
-      <w:pPr>
-        <w:tabs>
-          <w:tab w:val="num" w:pos="0"/>
-        </w:tabs>
-        <w:ind w:left="0" w:hanging="0"/>
+      <w:lvlJc w:val="start"/>
+      <w:pPr>
+        <w:tabs>
+          <w:tab w:val="num" w:pos="0"/>
+        </w:tabs>
+        <w:ind w:start="0" w:hanging="0"/>
       </w:pPr>
     </w:lvl>
     <w:lvl w:ilvl="2">
@@ -1280,12 +1233,12 @@
       <w:numFmt w:val="none"/>
       <w:suff w:val="nothing"/>
       <w:lvlText w:val=""/>
-      <w:lvlJc w:val="left"/>
-      <w:pPr>
-        <w:tabs>
-          <w:tab w:val="num" w:pos="0"/>
-        </w:tabs>
-        <w:ind w:left="0" w:hanging="0"/>
+      <w:lvlJc w:val="start"/>
+      <w:pPr>
+        <w:tabs>
+          <w:tab w:val="num" w:pos="0"/>
+        </w:tabs>
+        <w:ind w:start="0" w:hanging="0"/>
       </w:pPr>
     </w:lvl>
     <w:lvl w:ilvl="3">
@@ -1293,12 +1246,12 @@
       <w:numFmt w:val="none"/>
       <w:suff w:val="nothing"/>
       <w:lvlText w:val=""/>
-      <w:lvlJc w:val="left"/>
-      <w:pPr>
-        <w:tabs>
-          <w:tab w:val="num" w:pos="0"/>
-        </w:tabs>
-        <w:ind w:left="0" w:hanging="0"/>
+      <w:lvlJc w:val="start"/>
+      <w:pPr>
+        <w:tabs>
+          <w:tab w:val="num" w:pos="0"/>
+        </w:tabs>
+        <w:ind w:start="0" w:hanging="0"/>
       </w:pPr>
     </w:lvl>
     <w:lvl w:ilvl="4">
@@ -1306,12 +1259,12 @@
       <w:numFmt w:val="none"/>
       <w:suff w:val="nothing"/>
       <w:lvlText w:val=""/>
-      <w:lvlJc w:val="left"/>
-      <w:pPr>
-        <w:tabs>
-          <w:tab w:val="num" w:pos="0"/>
-        </w:tabs>
-        <w:ind w:left="0" w:hanging="0"/>
+      <w:lvlJc w:val="start"/>
+      <w:pPr>
+        <w:tabs>
+          <w:tab w:val="num" w:pos="0"/>
+        </w:tabs>
+        <w:ind w:start="0" w:hanging="0"/>
       </w:pPr>
     </w:lvl>
     <w:lvl w:ilvl="5">
@@ -1319,12 +1272,12 @@
       <w:numFmt w:val="none"/>
       <w:suff w:val="nothing"/>
       <w:lvlText w:val=""/>
-      <w:lvlJc w:val="left"/>
-      <w:pPr>
-        <w:tabs>
-          <w:tab w:val="num" w:pos="0"/>
-        </w:tabs>
-        <w:ind w:left="0" w:hanging="0"/>
+      <w:lvlJc w:val="start"/>
+      <w:pPr>
+        <w:tabs>
+          <w:tab w:val="num" w:pos="0"/>
+        </w:tabs>
+        <w:ind w:start="0" w:hanging="0"/>
       </w:pPr>
     </w:lvl>
     <w:lvl w:ilvl="6">
@@ -1332,12 +1285,12 @@
       <w:numFmt w:val="none"/>
       <w:suff w:val="nothing"/>
       <w:lvlText w:val=""/>
-      <w:lvlJc w:val="left"/>
-      <w:pPr>
-        <w:tabs>
-          <w:tab w:val="num" w:pos="0"/>
-        </w:tabs>
-        <w:ind w:left="0" w:hanging="0"/>
+      <w:lvlJc w:val="start"/>
+      <w:pPr>
+        <w:tabs>
+          <w:tab w:val="num" w:pos="0"/>
+        </w:tabs>
+        <w:ind w:start="0" w:hanging="0"/>
       </w:pPr>
     </w:lvl>
     <w:lvl w:ilvl="7">
@@ -1345,12 +1298,12 @@
       <w:numFmt w:val="none"/>
       <w:suff w:val="nothing"/>
       <w:lvlText w:val=""/>
-      <w:lvlJc w:val="left"/>
-      <w:pPr>
-        <w:tabs>
-          <w:tab w:val="num" w:pos="0"/>
-        </w:tabs>
-        <w:ind w:left="0" w:hanging="0"/>
+      <w:lvlJc w:val="start"/>
+      <w:pPr>
+        <w:tabs>
+          <w:tab w:val="num" w:pos="0"/>
+        </w:tabs>
+        <w:ind w:start="0" w:hanging="0"/>
       </w:pPr>
     </w:lvl>
     <w:lvl w:ilvl="8">
@@ -1358,12 +1311,12 @@
       <w:numFmt w:val="none"/>
       <w:suff w:val="nothing"/>
       <w:lvlText w:val=""/>
-      <w:lvlJc w:val="left"/>
-      <w:pPr>
-        <w:tabs>
-          <w:tab w:val="num" w:pos="0"/>
-        </w:tabs>
-        <w:ind w:left="0" w:hanging="0"/>
+      <w:lvlJc w:val="start"/>
+      <w:pPr>
+        <w:tabs>
+          <w:tab w:val="num" w:pos="0"/>
+        </w:tabs>
+        <w:ind w:start="0" w:hanging="0"/>
       </w:pPr>
     </w:lvl>
   </w:abstractNum>
@@ -1404,7 +1357,7 @@
       <w:suppressAutoHyphens w:val="true"/>
       <w:bidi w:val="0"/>
       <w:spacing w:before="0" w:after="0"/>
-      <w:jc w:val="left"/>
+      <w:jc w:val="start"/>
     </w:pPr>
     <w:rPr>
       <w:rFonts w:ascii="Liberation Serif" w:hAnsi="Liberation Serif" w:eastAsia="Noto Sans CJK SC" w:cs="Lohit Devanagari"/>
@@ -1416,9 +1369,9 @@
     </w:rPr>
   </w:style>
   <w:style w:type="paragraph" w:styleId="Heading1">
-    <w:name w:val="Heading 1"/>
+    <w:name w:val="heading 1"/>
     <w:basedOn w:val="Heading"/>
-    <w:next w:val="TextBody"/>
+    <w:next w:val="BodyText"/>
     <w:qFormat/>
     <w:pPr>
       <w:numPr>
@@ -1436,9 +1389,9 @@
     </w:rPr>
   </w:style>
   <w:style w:type="paragraph" w:styleId="Heading2">
-    <w:name w:val="Heading 2"/>
+    <w:name w:val="heading 2"/>
     <w:basedOn w:val="Heading"/>
-    <w:next w:val="TextBody"/>
+    <w:next w:val="BodyText"/>
     <w:qFormat/>
     <w:pPr>
       <w:numPr>
@@ -1456,9 +1409,9 @@
     </w:rPr>
   </w:style>
   <w:style w:type="paragraph" w:styleId="Heading3">
-    <w:name w:val="Heading 3"/>
+    <w:name w:val="heading 3"/>
     <w:basedOn w:val="Heading"/>
-    <w:next w:val="TextBody"/>
+    <w:next w:val="BodyText"/>
     <w:qFormat/>
     <w:pPr>
       <w:numPr>
@@ -1480,7 +1433,7 @@
     <w:qFormat/>
     <w:rPr/>
   </w:style>
-  <w:style w:type="character" w:styleId="InternetLink">
+  <w:style w:type="character" w:styleId="Hyperlink">
     <w:name w:val="Hyperlink"/>
     <w:rPr>
       <w:color w:val="000080"/>
@@ -1498,7 +1451,7 @@
   <w:style w:type="paragraph" w:styleId="Heading">
     <w:name w:val="Heading"/>
     <w:basedOn w:val="Normal"/>
-    <w:next w:val="TextBody"/>
+    <w:next w:val="BodyText"/>
     <w:qFormat/>
     <w:pPr>
       <w:keepNext w:val="true"/>
@@ -1510,7 +1463,7 @@
       <w:szCs w:val="28"/>
     </w:rPr>
   </w:style>
-  <w:style w:type="paragraph" w:styleId="TextBody">
+  <w:style w:type="paragraph" w:styleId="BodyText">
     <w:name w:val="Body Text"/>
     <w:basedOn w:val="Normal"/>
     <w:pPr>
@@ -1520,14 +1473,14 @@
   </w:style>
   <w:style w:type="paragraph" w:styleId="List">
     <w:name w:val="List"/>
-    <w:basedOn w:val="TextBody"/>
+    <w:basedOn w:val="BodyText"/>
     <w:pPr/>
     <w:rPr>
       <w:rFonts w:cs="Lohit Devanagari"/>
     </w:rPr>
   </w:style>
   <w:style w:type="paragraph" w:styleId="Caption">
-    <w:name w:val="Caption"/>
+    <w:name w:val="caption"/>
     <w:basedOn w:val="Normal"/>
     <w:qFormat/>
     <w:pPr>
@@ -1577,9 +1530,115 @@
     </w:pPr>
     <w:rPr/>
   </w:style>
-  <w:style w:type="numbering" w:styleId="Bullet">
-    <w:name w:val="Bullet •"/>
+  <w:style w:type="numbering" w:styleId="Bulletuser">
+    <w:name w:val="Bullet • (user)"/>
     <w:qFormat/>
   </w:style>
 </w:styles>
+</file>
+
+<file path=word/theme/theme1.xml><?xml version="1.0" encoding="utf-8"?>
+<a:theme xmlns:a="http://schemas.openxmlformats.org/drawingml/2006/main" xmlns:r="http://schemas.openxmlformats.org/officeDocument/2006/relationships" name="Office">
+  <a:themeElements>
+    <a:clrScheme name="LibreOffice">
+      <a:dk1>
+        <a:srgbClr val="000000"/>
+      </a:dk1>
+      <a:lt1>
+        <a:srgbClr val="ffffff"/>
+      </a:lt1>
+      <a:dk2>
+        <a:srgbClr val="000000"/>
+      </a:dk2>
+      <a:lt2>
+        <a:srgbClr val="ffffff"/>
+      </a:lt2>
+      <a:accent1>
+        <a:srgbClr val="18a303"/>
+      </a:accent1>
+      <a:accent2>
+        <a:srgbClr val="0369a3"/>
+      </a:accent2>
+      <a:accent3>
+        <a:srgbClr val="a33e03"/>
+      </a:accent3>
+      <a:accent4>
+        <a:srgbClr val="8e03a3"/>
+      </a:accent4>
+      <a:accent5>
+        <a:srgbClr val="c99c00"/>
+      </a:accent5>
+      <a:accent6>
+        <a:srgbClr val="c9211e"/>
+      </a:accent6>
+      <a:hlink>
+        <a:srgbClr val="0000ee"/>
+      </a:hlink>
+      <a:folHlink>
+        <a:srgbClr val="551a8b"/>
+      </a:folHlink>
+    </a:clrScheme>
+    <a:fontScheme name="Office">
+      <a:majorFont>
+        <a:latin typeface="Arial" pitchFamily="0" charset="1"/>
+        <a:ea typeface="DejaVu Sans" pitchFamily="0" charset="1"/>
+        <a:cs typeface="DejaVu Sans" pitchFamily="0" charset="1"/>
+      </a:majorFont>
+      <a:minorFont>
+        <a:latin typeface="Arial" pitchFamily="0" charset="1"/>
+        <a:ea typeface="DejaVu Sans" pitchFamily="0" charset="1"/>
+        <a:cs typeface="DejaVu Sans" pitchFamily="0" charset="1"/>
+      </a:minorFont>
+    </a:fontScheme>
+    <a:fmtScheme>
+      <a:fillStyleLst>
+        <a:solidFill>
+          <a:schemeClr val="phClr"/>
+        </a:solidFill>
+        <a:solidFill>
+          <a:schemeClr val="phClr"/>
+        </a:solidFill>
+        <a:solidFill>
+          <a:schemeClr val="phClr"/>
+        </a:solidFill>
+      </a:fillStyleLst>
+      <a:lnStyleLst>
+        <a:ln w="6350" cap="flat" cmpd="sng" algn="ctr">
+          <a:prstDash val="solid"/>
+          <a:miter/>
+        </a:ln>
+        <a:ln w="6350" cap="flat" cmpd="sng" algn="ctr">
+          <a:prstDash val="solid"/>
+          <a:miter/>
+        </a:ln>
+        <a:ln w="6350" cap="flat" cmpd="sng" algn="ctr">
+          <a:prstDash val="solid"/>
+          <a:miter/>
+        </a:ln>
+      </a:lnStyleLst>
+      <a:effectStyleLst>
+        <a:effectStyle>
+          <a:effectLst/>
+        </a:effectStyle>
+        <a:effectStyle>
+          <a:effectLst/>
+        </a:effectStyle>
+        <a:effectStyle>
+          <a:effectLst/>
+        </a:effectStyle>
+      </a:effectStyleLst>
+      <a:bgFillStyleLst>
+        <a:solidFill>
+          <a:schemeClr val="phClr"/>
+        </a:solidFill>
+        <a:solidFill>
+          <a:schemeClr val="phClr"/>
+        </a:solidFill>
+        <a:solidFill>
+          <a:schemeClr val="phClr"/>
+        </a:solidFill>
+      </a:bgFillStyleLst>
+    </a:fmtScheme>
+  </a:themeElements>
+</a:theme>
 </file>
</xml_diff>

<commit_message>
Updated the readme file; renamed the 'Windows' directory to 'windows' (lower case 'w').
</commit_message>
<xml_diff>
--- a/README.docx
+++ b/README.docx
@@ -236,17 +236,6 @@
       </w:pPr>
       <w:r>
         <w:rPr/>
-      </w:r>
-    </w:p>
-    <w:p>
-      <w:pPr>
-        <w:pStyle w:val="Normal"/>
-        <w:bidi w:val="0"/>
-        <w:jc w:val="start"/>
-        <w:rPr/>
-      </w:pPr>
-      <w:r>
-        <w:rPr/>
         <w:t xml:space="preserve">At the command prompt, enter </w:t>
       </w:r>
       <w:r>
@@ -308,14 +297,8 @@
         <w:rPr>
           <w:rStyle w:val="SourceText"/>
         </w:rPr>
-        <w:t>--setup:  (</w:t>
-      </w:r>
-      <w:r>
-        <w:rPr>
-          <w:i/>
-          <w:iCs/>
-        </w:rPr>
-        <w:t xml:space="preserve">Partially Implemented)  </w:t>
+        <w:t>-s, --setup</w:t>
+        <w:tab/>
       </w:r>
       <w:r>
         <w:rPr/>
@@ -401,7 +384,7 @@
         <w:rPr>
           <w:rStyle w:val="SourceText"/>
         </w:rPr>
-        <w:t>-r</w:t>
+        <w:t>-v</w:t>
       </w:r>
       <w:r>
         <w:rPr/>
@@ -411,157 +394,196 @@
         <w:rPr>
           <w:rStyle w:val="SourceText"/>
         </w:rPr>
-        <w:t>--restore  (</w:t>
-      </w:r>
-      <w:r>
-        <w:rPr>
-          <w:i/>
-          <w:iCs/>
-        </w:rPr>
-        <w:t>Not yet implemented) R</w:t>
-      </w:r>
-      <w:r>
-        <w:rPr/>
-        <w:t>estore the previously saved cloud backup</w:t>
-      </w:r>
-    </w:p>
-    <w:p>
-      <w:pPr>
-        <w:pStyle w:val="Normal"/>
+        <w:t xml:space="preserve">--verbose  </w:t>
+      </w:r>
+      <w:r>
+        <w:rPr/>
+        <w:t>Show information as program steps through the file backup process.  When verbose mode is selected, the verbose messages are also added to the log.</w:t>
+        <w:br/>
+      </w:r>
+    </w:p>
+    <w:p>
+      <w:pPr>
+        <w:pStyle w:val="Normal"/>
+        <w:numPr>
+          <w:ilvl w:val="0"/>
+          <w:numId w:val="1"/>
+        </w:numPr>
+        <w:bidi w:val="0"/>
+        <w:jc w:val="start"/>
+        <w:rPr/>
+      </w:pPr>
+      <w:r>
+        <w:rPr>
+          <w:rFonts w:ascii="Adwaita Sans" w:hAnsi="Adwaita Sans"/>
+        </w:rPr>
+        <w:t>--version</w:t>
+        <w:tab/>
+        <w:t xml:space="preserve">  </w:t>
+      </w:r>
+      <w:r>
+        <w:rPr/>
+        <w:t>Display the version information for the program.</w:t>
+      </w:r>
+    </w:p>
+    <w:p>
+      <w:pPr>
+        <w:pStyle w:val="Normal"/>
+        <w:rPr/>
+      </w:pPr>
+      <w:r>
+        <w:rPr/>
+        <w:t xml:space="preserve">Single letter arguments (-s, -b, and -v) can be used individually or can be combined into a single argument </w:t>
+      </w:r>
+      <w:r>
+        <w:rPr/>
+        <w:t>and order does not matter.</w:t>
+      </w:r>
+    </w:p>
+    <w:p>
+      <w:pPr>
+        <w:pStyle w:val="Normal"/>
+        <w:rPr/>
+      </w:pPr>
+      <w:r>
+        <w:rPr/>
+      </w:r>
+    </w:p>
+    <w:p>
+      <w:pPr>
+        <w:pStyle w:val="Normal"/>
+        <w:rPr/>
+      </w:pPr>
+      <w:r>
+        <w:rPr/>
+        <w:t xml:space="preserve"> </w:t>
+      </w:r>
+      <w:r>
+        <w:rPr/>
+        <w:t>For example, to  setup the program then run a backup, you can use</w:t>
+      </w:r>
+    </w:p>
+    <w:p>
+      <w:pPr>
+        <w:pStyle w:val="BodyText"/>
         <w:numPr>
           <w:ilvl w:val="0"/>
           <w:numId w:val="0"/>
         </w:numPr>
-        <w:bidi w:val="0"/>
-        <w:ind w:hanging="0" w:start="227"/>
-        <w:jc w:val="start"/>
-        <w:rPr/>
-      </w:pPr>
-      <w:r>
-        <w:rPr/>
+        <w:ind w:hanging="0" w:start="454"/>
+        <w:rPr>
+          <w:rFonts w:ascii="Adwaita Mono" w:hAnsi="Adwaita Mono"/>
+        </w:rPr>
+      </w:pPr>
+      <w:r>
+        <w:rPr>
+          <w:rFonts w:ascii="Adwaita Mono" w:hAnsi="Adwaita Mono"/>
+        </w:rPr>
+        <w:t>setup -v -s</w:t>
+      </w:r>
+    </w:p>
+    <w:p>
+      <w:pPr>
+        <w:pStyle w:val="BodyText"/>
+        <w:rPr>
+          <w:rFonts w:ascii="Liberation Serif" w:hAnsi="Liberation Serif"/>
+        </w:rPr>
+      </w:pPr>
+      <w:r>
+        <w:rPr>
+          <w:rFonts w:ascii="Liberation Serif" w:hAnsi="Liberation Serif"/>
+        </w:rPr>
+        <w:t xml:space="preserve">   </w:t>
+      </w:r>
+      <w:r>
+        <w:rPr>
+          <w:rFonts w:ascii="Liberation Serif" w:hAnsi="Liberation Serif"/>
+        </w:rPr>
+        <w:t>or</w:t>
+      </w:r>
+    </w:p>
+    <w:p>
+      <w:pPr>
+        <w:pStyle w:val="BodyText"/>
+        <w:numPr>
+          <w:ilvl w:val="0"/>
+          <w:numId w:val="0"/>
+        </w:numPr>
+        <w:ind w:hanging="0" w:start="454"/>
+        <w:rPr>
+          <w:rFonts w:ascii="Adwaita Mono" w:hAnsi="Adwaita Mono"/>
+        </w:rPr>
+      </w:pPr>
+      <w:r>
+        <w:rPr>
+          <w:rFonts w:ascii="Adwaita Mono" w:hAnsi="Adwaita Mono"/>
+        </w:rPr>
+        <w:t>setup -sv</w:t>
+      </w:r>
+    </w:p>
+    <w:p>
+      <w:pPr>
+        <w:pStyle w:val="BodyText"/>
+        <w:rPr/>
+      </w:pPr>
+      <w:r>
+        <w:rPr>
+          <w:rFonts w:ascii="Adwaita Mono" w:hAnsi="Adwaita Mono"/>
+        </w:rPr>
         <w:t xml:space="preserve">  </w:t>
       </w:r>
-    </w:p>
-    <w:p>
-      <w:pPr>
-        <w:pStyle w:val="Normal"/>
-        <w:numPr>
-          <w:ilvl w:val="0"/>
-          <w:numId w:val="1"/>
-        </w:numPr>
-        <w:bidi w:val="0"/>
-        <w:jc w:val="start"/>
-        <w:rPr/>
-      </w:pPr>
-      <w:r>
-        <w:rPr>
-          <w:rStyle w:val="SourceText"/>
-        </w:rPr>
-        <w:t>-t</w:t>
-      </w:r>
-      <w:r>
-        <w:rPr/>
-        <w:t xml:space="preserve">, </w:t>
-      </w:r>
-      <w:r>
-        <w:rPr>
-          <w:rStyle w:val="SourceText"/>
-        </w:rPr>
-        <w:t>--test  (</w:t>
-      </w:r>
-      <w:r>
-        <w:rPr>
-          <w:i/>
-          <w:iCs/>
-        </w:rPr>
-        <w:t xml:space="preserve">Not yet implemented)  </w:t>
-      </w:r>
-      <w:r>
-        <w:rPr/>
-        <w:t>Run the backup portion showing what would be accomplished without actually saving anything.</w:t>
-      </w:r>
-    </w:p>
-    <w:p>
-      <w:pPr>
-        <w:pStyle w:val="Normal"/>
-        <w:numPr>
-          <w:ilvl w:val="0"/>
-          <w:numId w:val="1"/>
-        </w:numPr>
-        <w:bidi w:val="0"/>
-        <w:jc w:val="start"/>
-        <w:rPr/>
-      </w:pPr>
-      <w:r>
-        <w:rPr/>
-        <w:t xml:space="preserve">    </w:t>
-      </w:r>
-      <w:r>
-        <w:rPr/>
-        <w:tab/>
-      </w:r>
-      <w:r>
-        <w:rPr>
-          <w:rStyle w:val="SourceText"/>
-        </w:rPr>
-        <w:t>-v</w:t>
-      </w:r>
-      <w:r>
-        <w:rPr/>
-        <w:t xml:space="preserve">, </w:t>
-      </w:r>
-      <w:r>
-        <w:rPr>
-          <w:rStyle w:val="SourceText"/>
-        </w:rPr>
-        <w:t xml:space="preserve">--verbose  </w:t>
-      </w:r>
-      <w:r>
-        <w:rPr/>
-        <w:t>Show information as program steps through the file backup process.  When verbose mode is selected, the verbose messages are also added to the log.</w:t>
-      </w:r>
-    </w:p>
-    <w:p>
-      <w:pPr>
-        <w:pStyle w:val="Normal"/>
+      <w:r>
+        <w:rPr/>
+        <w:t>or</w:t>
+      </w:r>
+    </w:p>
+    <w:p>
+      <w:pPr>
+        <w:pStyle w:val="BodyText"/>
         <w:numPr>
           <w:ilvl w:val="0"/>
           <w:numId w:val="0"/>
         </w:numPr>
-        <w:bidi w:val="0"/>
-        <w:ind w:hanging="0" w:start="227"/>
-        <w:jc w:val="start"/>
-        <w:rPr/>
-      </w:pPr>
-      <w:r>
-        <w:rPr/>
-      </w:r>
-    </w:p>
-    <w:p>
-      <w:pPr>
-        <w:pStyle w:val="Normal"/>
-        <w:bidi w:val="0"/>
-        <w:jc w:val="start"/>
-        <w:rPr/>
-      </w:pPr>
-      <w:r>
-        <w:rPr/>
-      </w:r>
-    </w:p>
-    <w:p>
-      <w:pPr>
-        <w:pStyle w:val="Normal"/>
-        <w:bidi w:val="0"/>
-        <w:jc w:val="start"/>
-        <w:rPr/>
-      </w:pPr>
-      <w:r>
-        <w:rPr/>
-      </w:r>
-    </w:p>
-    <w:p>
-      <w:pPr>
-        <w:pStyle w:val="Normal"/>
+        <w:ind w:hanging="0" w:start="454"/>
+        <w:rPr>
+          <w:rFonts w:ascii="Adwaita Mono" w:hAnsi="Adwaita Mono"/>
+        </w:rPr>
+      </w:pPr>
+      <w:r>
+        <w:rPr>
+          <w:rFonts w:ascii="Adwaita Mono" w:hAnsi="Adwaita Mono"/>
+        </w:rPr>
+        <w:t>setup -vs</w:t>
+      </w:r>
+    </w:p>
+    <w:p>
+      <w:pPr>
+        <w:pStyle w:val="BodyText"/>
+        <w:jc w:val="start"/>
+        <w:rPr/>
+      </w:pPr>
+      <w:r>
+        <w:rPr/>
+        <w:t>are all equivalent.</w:t>
+      </w:r>
+    </w:p>
+    <w:p>
+      <w:pPr>
+        <w:pStyle w:val="BodyText"/>
+        <w:jc w:val="start"/>
+        <w:rPr/>
+      </w:pPr>
+      <w:r>
+        <w:rPr/>
+      </w:r>
+    </w:p>
+    <w:p>
+      <w:pPr>
+        <w:pStyle w:val="Normal"/>
+        <w:numPr>
+          <w:ilvl w:val="0"/>
+          <w:numId w:val="2"/>
+        </w:numPr>
         <w:bidi w:val="0"/>
         <w:jc w:val="start"/>
         <w:rPr/>
@@ -581,6 +603,10 @@
     <w:p>
       <w:pPr>
         <w:pStyle w:val="Normal"/>
+        <w:numPr>
+          <w:ilvl w:val="0"/>
+          <w:numId w:val="2"/>
+        </w:numPr>
         <w:bidi w:val="0"/>
         <w:jc w:val="start"/>
         <w:rPr/>
@@ -608,12 +634,23 @@
         <w:rPr>
           <w:rStyle w:val="SourceText"/>
         </w:rPr>
-        <w:t>]$ backup</w:t>
-      </w:r>
-    </w:p>
-    <w:p>
-      <w:pPr>
-        <w:pStyle w:val="Normal"/>
+        <w:t xml:space="preserve">]$ </w:t>
+      </w:r>
+      <w:r>
+        <w:rPr>
+          <w:rStyle w:val="SourceText"/>
+          <w:rFonts w:ascii="Adwaita Mono" w:hAnsi="Adwaita Mono"/>
+        </w:rPr>
+        <w:t>backup</w:t>
+      </w:r>
+    </w:p>
+    <w:p>
+      <w:pPr>
+        <w:pStyle w:val="Normal"/>
+        <w:numPr>
+          <w:ilvl w:val="0"/>
+          <w:numId w:val="2"/>
+        </w:numPr>
         <w:bidi w:val="0"/>
         <w:jc w:val="start"/>
         <w:rPr/>
@@ -621,23 +658,61 @@
       <w:r>
         <w:rPr/>
         <w:tab/>
-        <w:t xml:space="preserve">Will run the backup program with the previously stored configuration file. </w:t>
-      </w:r>
-    </w:p>
-    <w:p>
-      <w:pPr>
-        <w:pStyle w:val="Normal"/>
-        <w:bidi w:val="0"/>
-        <w:jc w:val="start"/>
-        <w:rPr/>
-      </w:pPr>
-      <w:r>
-        <w:rPr/>
-      </w:r>
-    </w:p>
-    <w:p>
-      <w:pPr>
-        <w:pStyle w:val="Normal"/>
+        <w:t xml:space="preserve">Will run the backup program with the previously stored configuration file; </w:t>
+      </w:r>
+      <w:r>
+        <w:rPr/>
+        <w:t xml:space="preserve">equivalent to </w:t>
+      </w:r>
+    </w:p>
+    <w:p>
+      <w:pPr>
+        <w:pStyle w:val="Normal"/>
+        <w:numPr>
+          <w:ilvl w:val="0"/>
+          <w:numId w:val="2"/>
+        </w:numPr>
+        <w:bidi w:val="0"/>
+        <w:jc w:val="start"/>
+        <w:rPr/>
+      </w:pPr>
+      <w:r>
+        <w:rPr/>
+        <w:tab/>
+      </w:r>
+      <w:r>
+        <w:rPr>
+          <w:rFonts w:ascii="Adwaita Mono" w:hAnsi="Adwaita Mono"/>
+        </w:rPr>
+        <w:t>backup -b</w:t>
+      </w:r>
+      <w:r>
+        <w:rPr/>
+        <w:t>.</w:t>
+      </w:r>
+    </w:p>
+    <w:p>
+      <w:pPr>
+        <w:pStyle w:val="Normal"/>
+        <w:numPr>
+          <w:ilvl w:val="0"/>
+          <w:numId w:val="2"/>
+        </w:numPr>
+        <w:bidi w:val="0"/>
+        <w:jc w:val="start"/>
+        <w:rPr/>
+      </w:pPr>
+      <w:r>
+        <w:rPr/>
+      </w:r>
+    </w:p>
+    <w:p>
+      <w:pPr>
+        <w:pStyle w:val="Normal"/>
+        <w:numPr>
+          <w:ilvl w:val="0"/>
+          <w:numId w:val="2"/>
+        </w:numPr>
         <w:bidi w:val="0"/>
         <w:jc w:val="start"/>
         <w:rPr/>
@@ -665,48 +740,31 @@
         <w:rPr>
           <w:rStyle w:val="SourceText"/>
         </w:rPr>
-        <w:t>]$ backup --setup</w:t>
-      </w:r>
-    </w:p>
-    <w:p>
-      <w:pPr>
-        <w:pStyle w:val="Normal"/>
-        <w:bidi w:val="0"/>
-        <w:jc w:val="start"/>
-        <w:rPr/>
-      </w:pPr>
-      <w:r>
-        <w:rPr/>
+        <w:t xml:space="preserve">]$ backup –setup </w:t>
+      </w:r>
+      <w:r>
+        <w:rPr>
+          <w:rStyle w:val="SourceText"/>
+        </w:rPr>
+        <w:t>or</w:t>
+      </w:r>
+    </w:p>
+    <w:p>
+      <w:pPr>
+        <w:pStyle w:val="Normal"/>
+        <w:numPr>
+          <w:ilvl w:val="0"/>
+          <w:numId w:val="2"/>
+        </w:numPr>
+        <w:bidi w:val="0"/>
+        <w:jc w:val="start"/>
+        <w:rPr/>
+      </w:pPr>
+      <w:r>
+        <w:rPr>
+          <w:rStyle w:val="SourceText"/>
+        </w:rPr>
         <w:tab/>
-        <w:t>Will run the backup program opening the configuration window. When the configuration window is closed, the program will be terminated.</w:t>
-      </w:r>
-    </w:p>
-    <w:p>
-      <w:pPr>
-        <w:pStyle w:val="Normal"/>
-        <w:bidi w:val="0"/>
-        <w:jc w:val="start"/>
-        <w:rPr/>
-      </w:pPr>
-      <w:r>
-        <w:rPr/>
-      </w:r>
-    </w:p>
-    <w:p>
-      <w:pPr>
-        <w:pStyle w:val="Normal"/>
-        <w:bidi w:val="0"/>
-        <w:jc w:val="start"/>
-        <w:rPr/>
-      </w:pPr>
-      <w:r>
-        <w:rPr/>
-        <w:tab/>
-      </w:r>
-      <w:r>
-        <w:rPr>
-          <w:rStyle w:val="SourceText"/>
-        </w:rPr>
         <w:t>[</w:t>
       </w:r>
       <w:hyperlink r:id="rId5">
@@ -722,12 +780,22 @@
         <w:rPr>
           <w:rStyle w:val="SourceText"/>
         </w:rPr>
-        <w:t>]&gt; backup --setup -b</w:t>
-      </w:r>
-    </w:p>
-    <w:p>
-      <w:pPr>
-        <w:pStyle w:val="Normal"/>
+        <w:t>]$ backup -</w:t>
+      </w:r>
+      <w:r>
+        <w:rPr>
+          <w:rStyle w:val="SourceText"/>
+        </w:rPr>
+        <w:t>s</w:t>
+      </w:r>
+    </w:p>
+    <w:p>
+      <w:pPr>
+        <w:pStyle w:val="Normal"/>
+        <w:numPr>
+          <w:ilvl w:val="0"/>
+          <w:numId w:val="2"/>
+        </w:numPr>
         <w:bidi w:val="0"/>
         <w:jc w:val="start"/>
         <w:rPr/>
@@ -735,23 +803,31 @@
       <w:r>
         <w:rPr/>
         <w:tab/>
-        <w:t>Will first open the configuration window then, when the window is closed, runs the backup.</w:t>
-      </w:r>
-    </w:p>
-    <w:p>
-      <w:pPr>
-        <w:pStyle w:val="Normal"/>
-        <w:bidi w:val="0"/>
-        <w:jc w:val="start"/>
-        <w:rPr/>
-      </w:pPr>
-      <w:r>
-        <w:rPr/>
-      </w:r>
-    </w:p>
-    <w:p>
-      <w:pPr>
-        <w:pStyle w:val="Normal"/>
+        <w:t>Will run the backup program opening the configuration window. When the configuration window is closed, the program will be terminated.</w:t>
+      </w:r>
+    </w:p>
+    <w:p>
+      <w:pPr>
+        <w:pStyle w:val="Normal"/>
+        <w:numPr>
+          <w:ilvl w:val="0"/>
+          <w:numId w:val="2"/>
+        </w:numPr>
+        <w:bidi w:val="0"/>
+        <w:jc w:val="start"/>
+        <w:rPr/>
+      </w:pPr>
+      <w:r>
+        <w:rPr/>
+      </w:r>
+    </w:p>
+    <w:p>
+      <w:pPr>
+        <w:pStyle w:val="Normal"/>
+        <w:numPr>
+          <w:ilvl w:val="0"/>
+          <w:numId w:val="2"/>
+        </w:numPr>
         <w:bidi w:val="0"/>
         <w:jc w:val="start"/>
         <w:rPr/>
@@ -779,25 +855,62 @@
         <w:rPr>
           <w:rStyle w:val="SourceText"/>
         </w:rPr>
-        <w:t>]&gt; backup -b -v</w:t>
-      </w:r>
-    </w:p>
-    <w:p>
-      <w:pPr>
-        <w:pStyle w:val="Normal"/>
-        <w:bidi w:val="0"/>
-        <w:jc w:val="start"/>
-        <w:rPr/>
-      </w:pPr>
-      <w:r>
-        <w:rPr/>
+        <w:t xml:space="preserve">]&gt; backup --setup -b </w:t>
+      </w:r>
+      <w:r>
+        <w:rPr>
+          <w:rStyle w:val="SourceText"/>
+        </w:rPr>
+        <w:t>or</w:t>
+      </w:r>
+    </w:p>
+    <w:p>
+      <w:pPr>
+        <w:pStyle w:val="Normal"/>
+        <w:numPr>
+          <w:ilvl w:val="0"/>
+          <w:numId w:val="2"/>
+        </w:numPr>
+        <w:bidi w:val="0"/>
+        <w:jc w:val="start"/>
+        <w:rPr/>
+      </w:pPr>
+      <w:r>
+        <w:rPr>
+          <w:rStyle w:val="SourceText"/>
+        </w:rPr>
         <w:tab/>
-        <w:t xml:space="preserve"> Will run the backup program with the previously stored configuration file. Additional progress messages will be sent to standard output along with any error messages. The logging subsystem will also save the additional messages.</w:t>
-      </w:r>
-    </w:p>
-    <w:p>
-      <w:pPr>
-        <w:pStyle w:val="Normal"/>
+        <w:t>[</w:t>
+      </w:r>
+      <w:hyperlink r:id="rId7">
+        <w:r>
+          <w:rPr>
+            <w:rStyle w:val="Hyperlink"/>
+            <w:rFonts w:eastAsia="Noto Sans Mono CJK SC" w:cs="Liberation Mono" w:ascii="Liberation Mono" w:hAnsi="Liberation Mono"/>
+          </w:rPr>
+          <w:t>me@thebes</w:t>
+        </w:r>
+      </w:hyperlink>
+      <w:r>
+        <w:rPr>
+          <w:rStyle w:val="SourceText"/>
+        </w:rPr>
+        <w:t xml:space="preserve">]&gt; </w:t>
+      </w:r>
+      <w:r>
+        <w:rPr>
+          <w:rStyle w:val="SourceText"/>
+        </w:rPr>
+        <w:t xml:space="preserve"> backup -sb</w:t>
+      </w:r>
+    </w:p>
+    <w:p>
+      <w:pPr>
+        <w:pStyle w:val="Normal"/>
+        <w:numPr>
+          <w:ilvl w:val="0"/>
+          <w:numId w:val="2"/>
+        </w:numPr>
         <w:bidi w:val="0"/>
         <w:jc w:val="start"/>
         <w:rPr/>
@@ -805,23 +918,289 @@
       <w:r>
         <w:rPr/>
         <w:tab/>
-      </w:r>
-    </w:p>
-    <w:p>
-      <w:pPr>
-        <w:pStyle w:val="Normal"/>
-        <w:bidi w:val="0"/>
-        <w:jc w:val="start"/>
-        <w:rPr/>
-      </w:pPr>
-      <w:r>
-        <w:rPr/>
-      </w:r>
-    </w:p>
-    <w:p>
-      <w:pPr>
-        <w:pStyle w:val="Normal"/>
-        <w:bidi w:val="0"/>
+        <w:t>Will first open the configuration window then, when the window is closed, runs the backup.</w:t>
+      </w:r>
+    </w:p>
+    <w:p>
+      <w:pPr>
+        <w:pStyle w:val="Normal"/>
+        <w:numPr>
+          <w:ilvl w:val="0"/>
+          <w:numId w:val="2"/>
+        </w:numPr>
+        <w:bidi w:val="0"/>
+        <w:jc w:val="start"/>
+        <w:rPr/>
+      </w:pPr>
+      <w:r>
+        <w:rPr/>
+      </w:r>
+    </w:p>
+    <w:p>
+      <w:pPr>
+        <w:pStyle w:val="Normal"/>
+        <w:numPr>
+          <w:ilvl w:val="0"/>
+          <w:numId w:val="2"/>
+        </w:numPr>
+        <w:bidi w:val="0"/>
+        <w:jc w:val="start"/>
+        <w:rPr/>
+      </w:pPr>
+      <w:r>
+        <w:rPr/>
+        <w:tab/>
+      </w:r>
+      <w:r>
+        <w:rPr>
+          <w:rStyle w:val="SourceText"/>
+        </w:rPr>
+        <w:t>[</w:t>
+      </w:r>
+      <w:hyperlink r:id="rId8">
+        <w:r>
+          <w:rPr>
+            <w:rStyle w:val="Hyperlink"/>
+            <w:rFonts w:eastAsia="Noto Sans Mono CJK SC" w:cs="Liberation Mono" w:ascii="Liberation Mono" w:hAnsi="Liberation Mono"/>
+          </w:rPr>
+          <w:t>me@thebes</w:t>
+        </w:r>
+      </w:hyperlink>
+      <w:r>
+        <w:rPr>
+          <w:rStyle w:val="SourceText"/>
+        </w:rPr>
+        <w:t xml:space="preserve">]&gt; backup -b -v </w:t>
+      </w:r>
+      <w:r>
+        <w:rPr>
+          <w:rStyle w:val="SourceText"/>
+        </w:rPr>
+        <w:t>or</w:t>
+      </w:r>
+    </w:p>
+    <w:p>
+      <w:pPr>
+        <w:pStyle w:val="Normal"/>
+        <w:numPr>
+          <w:ilvl w:val="0"/>
+          <w:numId w:val="2"/>
+        </w:numPr>
+        <w:bidi w:val="0"/>
+        <w:jc w:val="start"/>
+        <w:rPr/>
+      </w:pPr>
+      <w:r>
+        <w:rPr/>
+        <w:tab/>
+      </w:r>
+      <w:r>
+        <w:rPr>
+          <w:rStyle w:val="SourceText"/>
+        </w:rPr>
+        <w:t>[</w:t>
+      </w:r>
+      <w:hyperlink r:id="rId9">
+        <w:r>
+          <w:rPr>
+            <w:rStyle w:val="Hyperlink"/>
+            <w:rFonts w:eastAsia="Noto Sans Mono CJK SC" w:cs="Liberation Mono" w:ascii="Liberation Mono" w:hAnsi="Liberation Mono"/>
+          </w:rPr>
+          <w:t>me@thebes</w:t>
+        </w:r>
+      </w:hyperlink>
+      <w:r>
+        <w:rPr>
+          <w:rStyle w:val="SourceText"/>
+        </w:rPr>
+        <w:t>]&gt; backup -bv</w:t>
+      </w:r>
+    </w:p>
+    <w:p>
+      <w:pPr>
+        <w:pStyle w:val="Normal"/>
+        <w:numPr>
+          <w:ilvl w:val="0"/>
+          <w:numId w:val="2"/>
+        </w:numPr>
+        <w:bidi w:val="0"/>
+        <w:jc w:val="start"/>
+        <w:rPr/>
+      </w:pPr>
+      <w:r>
+        <w:rPr/>
+        <w:tab/>
+        <w:t xml:space="preserve"> Will run the backup program with the previously stored configuration file. Additional progress messages will be sent to standard output along with any error messages. The logging subsystem will also save the additional messages. </w:t>
+      </w:r>
+      <w:r>
+        <w:rPr/>
+        <w:t>Note that the setup option must be run, before a file backup can be run.</w:t>
+      </w:r>
+    </w:p>
+    <w:p>
+      <w:pPr>
+        <w:pStyle w:val="Heading2"/>
+        <w:numPr>
+          <w:ilvl w:val="0"/>
+          <w:numId w:val="2"/>
+        </w:numPr>
+        <w:ind w:hanging="0" w:start="0"/>
+        <w:rPr/>
+      </w:pPr>
+      <w:r>
+        <w:rPr/>
+        <w:t>Installation</w:t>
+      </w:r>
+    </w:p>
+    <w:p>
+      <w:pPr>
+        <w:pStyle w:val="Normal"/>
+        <w:numPr>
+          <w:ilvl w:val="0"/>
+          <w:numId w:val="0"/>
+        </w:numPr>
+        <w:bidi w:val="0"/>
+        <w:ind w:hanging="0" w:start="0"/>
+        <w:jc w:val="start"/>
+        <w:rPr/>
+      </w:pPr>
+      <w:r>
+        <w:rPr/>
+        <w:t>The program build and installation files are in the folder ‘install/linux’ and ‘install/windows’.</w:t>
+      </w:r>
+    </w:p>
+    <w:p>
+      <w:pPr>
+        <w:pStyle w:val="Normal"/>
+        <w:rPr>
+          <w:b/>
+          <w:bCs/>
+        </w:rPr>
+      </w:pPr>
+      <w:r>
+        <w:rPr>
+          <w:b/>
+          <w:bCs/>
+        </w:rPr>
+      </w:r>
+    </w:p>
+    <w:p>
+      <w:pPr>
+        <w:pStyle w:val="Normal"/>
+        <w:rPr>
+          <w:b/>
+          <w:bCs/>
+        </w:rPr>
+      </w:pPr>
+      <w:r>
+        <w:rPr>
+          <w:b/>
+          <w:bCs/>
+        </w:rPr>
+        <w:t>For Linux:</w:t>
+      </w:r>
+    </w:p>
+    <w:p>
+      <w:pPr>
+        <w:pStyle w:val="Normal"/>
+        <w:numPr>
+          <w:ilvl w:val="0"/>
+          <w:numId w:val="0"/>
+        </w:numPr>
+        <w:bidi w:val="0"/>
+        <w:ind w:hanging="0" w:start="0"/>
+        <w:jc w:val="start"/>
+        <w:rPr/>
+      </w:pPr>
+      <w:r>
+        <w:rPr/>
+        <w:t>Run the shell program ‘</w:t>
+      </w:r>
+      <w:r>
+        <w:rPr>
+          <w:rFonts w:ascii="Adwaita Sans" w:hAnsi="Adwaita Sans"/>
+        </w:rPr>
+        <w:t>install/linux/build_backup_exe.sh’</w:t>
+      </w:r>
+      <w:r>
+        <w:rPr/>
+        <w:t xml:space="preserve"> which will form a single executable file from the python source files.</w:t>
+      </w:r>
+    </w:p>
+    <w:p>
+      <w:pPr>
+        <w:pStyle w:val="Normal"/>
+        <w:numPr>
+          <w:ilvl w:val="0"/>
+          <w:numId w:val="0"/>
+        </w:numPr>
+        <w:bidi w:val="0"/>
+        <w:ind w:hanging="0" w:start="0"/>
+        <w:jc w:val="start"/>
+        <w:rPr>
+          <w:rFonts w:ascii="Liberation Serif" w:hAnsi="Liberation Serif"/>
+        </w:rPr>
+      </w:pPr>
+      <w:r>
+        <w:rPr/>
+      </w:r>
+    </w:p>
+    <w:p>
+      <w:pPr>
+        <w:pStyle w:val="Normal"/>
+        <w:numPr>
+          <w:ilvl w:val="0"/>
+          <w:numId w:val="0"/>
+        </w:numPr>
+        <w:bidi w:val="0"/>
+        <w:ind w:hanging="0" w:start="0"/>
+        <w:jc w:val="start"/>
+        <w:rPr/>
+      </w:pPr>
+      <w:r>
+        <w:rPr/>
+        <w:t>Then run the shell program ‘</w:t>
+      </w:r>
+      <w:r>
+        <w:rPr>
+          <w:rFonts w:ascii="Adwaita Sans" w:hAnsi="Adwaita Sans"/>
+        </w:rPr>
+        <w:t>install/linux/install.sh’</w:t>
+      </w:r>
+      <w:r>
+        <w:rPr/>
+        <w:t xml:space="preserve"> to install the </w:t>
+      </w:r>
+      <w:r>
+        <w:rPr>
+          <w:rFonts w:ascii="Liberation Sans" w:hAnsi="Liberation Sans"/>
+        </w:rPr>
+        <w:t>systemd</w:t>
+      </w:r>
+      <w:r>
+        <w:rPr/>
+        <w:t xml:space="preserve"> service to automatically run the backup program. The service timer is set to run at about 3 am every day within a window of 1 hour. In practice, on my machine, </w:t>
+      </w:r>
+      <w:r>
+        <w:rPr>
+          <w:rFonts w:ascii="Liberation Sans" w:hAnsi="Liberation Sans"/>
+        </w:rPr>
+        <w:t>systemd</w:t>
+      </w:r>
+      <w:r>
+        <w:rPr/>
+        <w:t xml:space="preserve"> does not wake the computer, so the backup runs on the first startup of the day.</w:t>
+      </w:r>
+    </w:p>
+    <w:p>
+      <w:pPr>
+        <w:pStyle w:val="Normal"/>
+        <w:numPr>
+          <w:ilvl w:val="0"/>
+          <w:numId w:val="0"/>
+        </w:numPr>
+        <w:bidi w:val="0"/>
+        <w:ind w:hanging="0" w:start="0"/>
         <w:jc w:val="start"/>
         <w:rPr/>
       </w:pPr>

</xml_diff>